<commit_message>
fazendo algumas mudanças na escrita da documentaçao
</commit_message>
<xml_diff>
--- a/Documentos/Documentações/ESTAGIOTECH_Documentacao.docx
+++ b/Documentos/Documentações/ESTAGIOTECH_Documentacao.docx
@@ -123,16 +123,22 @@
         </w:rPr>
         <w:t xml:space="preserve">Henrique Criado </w:t>
       </w:r>
-      <w:proofErr w:type="spellStart"/>
       <w:r>
         <w:rPr>
           <w:b/>
           <w:smallCaps/>
           <w:szCs w:val="24"/>
         </w:rPr>
-        <w:t>Holdan</w:t>
-      </w:r>
-      <w:proofErr w:type="spellEnd"/>
+        <w:t>R</w:t>
+      </w:r>
+      <w:r>
+        <w:rPr>
+          <w:b/>
+          <w:smallCaps/>
+          <w:szCs w:val="24"/>
+        </w:rPr>
+        <w:t>oldan</w:t>
+      </w:r>
     </w:p>
     <w:p>
       <w:pPr>
@@ -4489,7 +4495,7 @@
             </w:pPr>
             <w:proofErr w:type="spellStart"/>
             <w:r>
-              <w:t>Boolean</w:t>
+              <w:t>String</w:t>
             </w:r>
             <w:proofErr w:type="spellEnd"/>
           </w:p>
@@ -6000,7 +6006,7 @@
             </w:pPr>
             <w:proofErr w:type="spellStart"/>
             <w:r>
-              <w:t>Boolean</w:t>
+              <w:t>String</w:t>
             </w:r>
             <w:proofErr w:type="spellEnd"/>
           </w:p>
@@ -13269,11 +13275,15 @@
               <w:spacing w:before="0" w:beforeAutospacing="0" w:after="0" w:afterAutospacing="0"/>
               <w:jc w:val="left"/>
             </w:pPr>
-            <w:proofErr w:type="gramStart"/>
-            <w:r>
-              <w:t>Cadastra Administrador</w:t>
-            </w:r>
-            <w:proofErr w:type="gramEnd"/>
+            <w:r>
+              <w:t>Cadastra</w:t>
+            </w:r>
+            <w:r>
+              <w:t>r</w:t>
+            </w:r>
+            <w:r>
+              <w:t xml:space="preserve"> Administrador</w:t>
+            </w:r>
           </w:p>
         </w:tc>
         <w:tc>
@@ -39568,8 +39578,6 @@
         <w:lastRenderedPageBreak/>
         <w:t>3.5.1 – Caso de uso: Cadastrar Atendimento</w:t>
       </w:r>
-      <w:bookmarkStart w:id="53" w:name="_GoBack"/>
-      <w:bookmarkEnd w:id="53"/>
     </w:p>
     <w:p>
       <w:pPr>
@@ -39809,11 +39817,11 @@
       <w:r>
         <w:t xml:space="preserve"> </w:t>
       </w:r>
-      <w:bookmarkStart w:id="54" w:name="_Int_pCj7uzXY"/>
+      <w:bookmarkStart w:id="53" w:name="_Int_pCj7uzXY"/>
       <w:r>
         <w:t>mensagem</w:t>
       </w:r>
-      <w:bookmarkEnd w:id="54"/>
+      <w:bookmarkEnd w:id="53"/>
       <w:r>
         <w:t xml:space="preserve"> 06: "Deseja excluir o registro?"</w:t>
       </w:r>
@@ -39909,7 +39917,7 @@
           <w:szCs w:val="24"/>
         </w:rPr>
       </w:pPr>
-      <w:bookmarkStart w:id="55" w:name="_Toc144810003"/>
+      <w:bookmarkStart w:id="54" w:name="_Toc144810003"/>
       <w:r>
         <w:rPr>
           <w:szCs w:val="24"/>
@@ -39929,7 +39937,7 @@
         </w:rPr>
         <w:t>Sequência</w:t>
       </w:r>
-      <w:bookmarkEnd w:id="55"/>
+      <w:bookmarkEnd w:id="54"/>
     </w:p>
     <w:p/>
     <w:p>
@@ -39948,31 +39956,18 @@
           <w:noProof/>
         </w:rPr>
       </w:pPr>
-      <w:bookmarkStart w:id="56" w:name="_Toc152337789"/>
+      <w:bookmarkStart w:id="55" w:name="_Toc152337789"/>
       <w:r>
         <w:t xml:space="preserve">Figura </w:t>
       </w:r>
-      <w:r>
-        <w:fldChar w:fldCharType="begin"/>
-      </w:r>
-      <w:r>
-        <w:instrText xml:space="preserve"> SEQ Figura \* ARABIC </w:instrText>
-      </w:r>
-      <w:r>
-        <w:fldChar w:fldCharType="separate"/>
-      </w:r>
-      <w:r>
-        <w:rPr>
-          <w:noProof/>
-        </w:rPr>
-        <w:t>5</w:t>
-      </w:r>
-      <w:r>
-        <w:rPr>
-          <w:noProof/>
-        </w:rPr>
-        <w:fldChar w:fldCharType="end"/>
-      </w:r>
+      <w:fldSimple w:instr=" SEQ Figura \* ARABIC ">
+        <w:r>
+          <w:rPr>
+            <w:noProof/>
+          </w:rPr>
+          <w:t>5</w:t>
+        </w:r>
+      </w:fldSimple>
       <w:r>
         <w:t xml:space="preserve"> </w:t>
       </w:r>
@@ -39989,7 +39984,7 @@
         </w:rPr>
         <w:t xml:space="preserve">Diagrama de Sequência – </w:t>
       </w:r>
-      <w:bookmarkEnd w:id="56"/>
+      <w:bookmarkEnd w:id="55"/>
       <w:r>
         <w:rPr>
           <w:b w:val="0"/>
@@ -40788,7 +40783,7 @@
           <w:szCs w:val="24"/>
         </w:rPr>
       </w:pPr>
-      <w:bookmarkStart w:id="57" w:name="_Toc144810004"/>
+      <w:bookmarkStart w:id="56" w:name="_Toc144810004"/>
       <w:r>
         <w:rPr>
           <w:szCs w:val="24"/>
@@ -40813,7 +40808,7 @@
         </w:rPr>
         <w:t>Comunicação</w:t>
       </w:r>
-      <w:bookmarkEnd w:id="57"/>
+      <w:bookmarkEnd w:id="56"/>
     </w:p>
     <w:p>
       <w:pPr>
@@ -40846,7 +40841,7 @@
           <w:szCs w:val="24"/>
         </w:rPr>
       </w:pPr>
-      <w:bookmarkStart w:id="58" w:name="_Toc144810005"/>
+      <w:bookmarkStart w:id="57" w:name="_Toc144810005"/>
       <w:r>
         <w:rPr>
           <w:szCs w:val="24"/>
@@ -40871,7 +40866,7 @@
         </w:rPr>
         <w:t>Atividade</w:t>
       </w:r>
-      <w:bookmarkEnd w:id="58"/>
+      <w:bookmarkEnd w:id="57"/>
     </w:p>
     <w:p>
       <w:pPr>
@@ -40905,7 +40900,7 @@
         <w:pStyle w:val="Ttulo1"/>
         <w:ind w:left="426"/>
       </w:pPr>
-      <w:bookmarkStart w:id="59" w:name="_Toc144810006"/>
+      <w:bookmarkStart w:id="58" w:name="_Toc144810006"/>
       <w:r>
         <w:lastRenderedPageBreak/>
         <w:t>DEFINIÇÃO DA INTERFACE COM O USUÁRIO</w:t>
@@ -40931,7 +40926,7 @@
       <w:r>
         <w:t>)</w:t>
       </w:r>
-      <w:bookmarkEnd w:id="59"/>
+      <w:bookmarkEnd w:id="58"/>
     </w:p>
     <w:p>
       <w:pPr>
@@ -40946,11 +40941,11 @@
         </w:tabs>
         <w:ind w:left="426"/>
       </w:pPr>
-      <w:bookmarkStart w:id="60" w:name="_Toc144810007"/>
+      <w:bookmarkStart w:id="59" w:name="_Toc144810007"/>
       <w:r>
         <w:t>Descrição de cenário</w:t>
       </w:r>
-      <w:bookmarkEnd w:id="60"/>
+      <w:bookmarkEnd w:id="59"/>
     </w:p>
     <w:p>
       <w:pPr>
@@ -40996,11 +40991,11 @@
         </w:tabs>
         <w:ind w:left="426"/>
       </w:pPr>
-      <w:bookmarkStart w:id="61" w:name="_Toc144810008"/>
+      <w:bookmarkStart w:id="60" w:name="_Toc144810008"/>
       <w:r>
         <w:t>Descrição de personas</w:t>
       </w:r>
-      <w:bookmarkEnd w:id="61"/>
+      <w:bookmarkEnd w:id="60"/>
     </w:p>
     <w:p>
       <w:pPr>
@@ -41067,19 +41062,11 @@
         </w:tabs>
         <w:ind w:left="426"/>
       </w:pPr>
-      <w:bookmarkStart w:id="62" w:name="_Toc144810009"/>
-      <w:r>
-        <w:t>Esboços de tela (</w:t>
-      </w:r>
-      <w:proofErr w:type="spellStart"/>
-      <w:r>
-        <w:t>wireframes</w:t>
-      </w:r>
-      <w:proofErr w:type="spellEnd"/>
-      <w:r>
-        <w:t>)</w:t>
-      </w:r>
-      <w:bookmarkEnd w:id="62"/>
+      <w:bookmarkStart w:id="61" w:name="_Toc144810009"/>
+      <w:r>
+        <w:t>Esboços de tela (wireframes)</w:t>
+      </w:r>
+      <w:bookmarkEnd w:id="61"/>
     </w:p>
     <w:p/>
     <w:p>
@@ -41141,14 +41128,14 @@
         </w:tabs>
         <w:ind w:left="426"/>
       </w:pPr>
-      <w:bookmarkStart w:id="63" w:name="_Toc144810010"/>
+      <w:bookmarkStart w:id="62" w:name="_Toc144810010"/>
       <w:r>
         <w:t>Protótipos</w:t>
       </w:r>
       <w:r>
         <w:t xml:space="preserve"> de tela</w:t>
       </w:r>
-      <w:bookmarkEnd w:id="63"/>
+      <w:bookmarkEnd w:id="62"/>
       <w:r>
         <w:t xml:space="preserve"> </w:t>
       </w:r>
@@ -41523,7 +41510,7 @@
         <w:pStyle w:val="Ttulo1"/>
         <w:ind w:left="426"/>
       </w:pPr>
-      <w:bookmarkStart w:id="64" w:name="_Toc144810011"/>
+      <w:bookmarkStart w:id="63" w:name="_Toc144810011"/>
       <w:r>
         <w:rPr>
           <w:caps w:val="0"/>
@@ -41531,7 +41518,7 @@
         <w:lastRenderedPageBreak/>
         <w:t>BANCO DE DADOS</w:t>
       </w:r>
-      <w:bookmarkEnd w:id="64"/>
+      <w:bookmarkEnd w:id="63"/>
     </w:p>
     <w:p>
       <w:pPr>
@@ -41560,11 +41547,11 @@
         </w:tabs>
         <w:ind w:left="426"/>
       </w:pPr>
-      <w:bookmarkStart w:id="65" w:name="_Toc144810012"/>
+      <w:bookmarkStart w:id="64" w:name="_Toc144810012"/>
       <w:r>
         <w:t>Modelo Entidade Relacionamento</w:t>
       </w:r>
-      <w:bookmarkEnd w:id="65"/>
+      <w:bookmarkEnd w:id="64"/>
     </w:p>
     <w:p/>
     <w:p>
@@ -41578,7 +41565,7 @@
           <w:szCs w:val="24"/>
         </w:rPr>
       </w:pPr>
-      <w:bookmarkStart w:id="66" w:name="_Toc320011802"/>
+      <w:bookmarkStart w:id="65" w:name="_Toc320011802"/>
       <w:r>
         <w:rPr>
           <w:b w:val="0"/>
@@ -41638,7 +41625,7 @@
         </w:rPr>
         <w:t>Mapeamento do Objeto Relacional</w:t>
       </w:r>
-      <w:bookmarkEnd w:id="66"/>
+      <w:bookmarkEnd w:id="65"/>
     </w:p>
     <w:p>
       <w:pPr>
@@ -41766,11 +41753,11 @@
         </w:tabs>
         <w:ind w:left="426"/>
       </w:pPr>
-      <w:bookmarkStart w:id="67" w:name="_Toc144810013"/>
+      <w:bookmarkStart w:id="66" w:name="_Toc144810013"/>
       <w:r>
         <w:t>Script das tabelas</w:t>
       </w:r>
-      <w:bookmarkEnd w:id="67"/>
+      <w:bookmarkEnd w:id="66"/>
     </w:p>
     <w:p/>
     <w:p>
@@ -41808,23 +41795,21 @@
         </w:rPr>
         <w:t> </w:t>
       </w:r>
-      <w:proofErr w:type="spellStart"/>
       <w:r>
         <w:rPr>
           <w:rStyle w:val="cm-line"/>
           <w:szCs w:val="24"/>
           <w:lang w:val="en-US"/>
         </w:rPr>
-        <w:t>aluno</w:t>
-      </w:r>
-      <w:proofErr w:type="spellEnd"/>
+        <w:t>A</w:t>
+      </w:r>
       <w:r>
         <w:rPr>
           <w:rStyle w:val="cm-line"/>
           <w:szCs w:val="24"/>
           <w:lang w:val="en-US"/>
         </w:rPr>
-        <w:t> </w:t>
+        <w:t>luno </w:t>
       </w:r>
       <w:r>
         <w:rPr>
@@ -41847,25 +41832,7 @@
           <w:szCs w:val="24"/>
           <w:lang w:val="en-US"/>
         </w:rPr>
-        <w:t>    </w:t>
-      </w:r>
-      <w:proofErr w:type="spellStart"/>
-      <w:r>
-        <w:rPr>
-          <w:rStyle w:val="cm-line"/>
-          <w:szCs w:val="24"/>
-          <w:lang w:val="en-US"/>
-        </w:rPr>
-        <w:t>alunoid</w:t>
-      </w:r>
-      <w:proofErr w:type="spellEnd"/>
-      <w:r>
-        <w:rPr>
-          <w:rStyle w:val="cm-line"/>
-          <w:szCs w:val="24"/>
-          <w:lang w:val="en-US"/>
-        </w:rPr>
-        <w:t> integer GENERATED </w:t>
+        <w:t>    alunoid integer GENERATED </w:t>
       </w:r>
       <w:r>
         <w:rPr>
@@ -43851,7 +43818,6 @@
         </w:rPr>
         <w:t>(</w:t>
       </w:r>
-      <w:proofErr w:type="spellStart"/>
       <w:r>
         <w:rPr>
           <w:rStyle w:val="cm-line"/>
@@ -43860,7 +43826,6 @@
         </w:rPr>
         <w:t>alunoid</w:t>
       </w:r>
-      <w:proofErr w:type="spellEnd"/>
       <w:r>
         <w:rPr>
           <w:rStyle w:val="cm-bracket"/>
@@ -49288,7 +49253,7 @@
           <w:szCs w:val="24"/>
         </w:rPr>
       </w:pPr>
-      <w:bookmarkStart w:id="68" w:name="_Toc144810014"/>
+      <w:bookmarkStart w:id="67" w:name="_Toc144810014"/>
       <w:r>
         <w:rPr>
           <w:szCs w:val="24"/>
@@ -49296,7 +49261,7 @@
         <w:lastRenderedPageBreak/>
         <w:t>ARQUITETURA DE SOFTWARE</w:t>
       </w:r>
-      <w:bookmarkEnd w:id="68"/>
+      <w:bookmarkEnd w:id="67"/>
     </w:p>
     <w:p>
       <w:pPr>
@@ -49315,14 +49280,14 @@
           <w:numId w:val="0"/>
         </w:numPr>
       </w:pPr>
-      <w:bookmarkStart w:id="69" w:name="_Toc144810015"/>
+      <w:bookmarkStart w:id="68" w:name="_Toc144810015"/>
       <w:r>
         <w:t xml:space="preserve">6.1 </w:t>
       </w:r>
       <w:r>
         <w:t>Arquitetura de desenvolvimento</w:t>
       </w:r>
-      <w:bookmarkEnd w:id="69"/>
+      <w:bookmarkEnd w:id="68"/>
     </w:p>
     <w:p>
       <w:r>
@@ -49342,15 +49307,31 @@
       </w:r>
       <w:proofErr w:type="spellEnd"/>
       <w:r>
-        <w:t xml:space="preserve">, a estrutura de software constitui o alicerce essencial do sistema, proporcionando uma perspectiva estruturada e unificada da interação entre os elementos. Conforme destacado por Ralph Johnson, coautor do livro "Design Patterns: </w:t>
+        <w:t xml:space="preserve">, a estrutura de software constitui o alicerce essencial do sistema, proporcionando uma perspectiva estruturada e unificada da interação entre os elementos. Conforme destacado por Ralph Johnson, coautor do livro "Design </w:t>
       </w:r>
       <w:proofErr w:type="spellStart"/>
       <w:r>
+        <w:t>Patterns</w:t>
+      </w:r>
+      <w:proofErr w:type="spellEnd"/>
+      <w:r>
+        <w:t xml:space="preserve">: </w:t>
+      </w:r>
+      <w:proofErr w:type="spellStart"/>
+      <w:r>
         <w:t>Elements</w:t>
       </w:r>
       <w:proofErr w:type="spellEnd"/>
       <w:r>
-        <w:t xml:space="preserve"> of </w:t>
+        <w:t xml:space="preserve"> </w:t>
+      </w:r>
+      <w:proofErr w:type="spellStart"/>
+      <w:r>
+        <w:t>of</w:t>
+      </w:r>
+      <w:proofErr w:type="spellEnd"/>
+      <w:r>
+        <w:t xml:space="preserve"> </w:t>
       </w:r>
       <w:proofErr w:type="spellStart"/>
       <w:r>
@@ -49437,7 +49418,7 @@
           <w:noProof/>
         </w:rPr>
       </w:pPr>
-      <w:bookmarkStart w:id="70" w:name="_Toc152337810"/>
+      <w:bookmarkStart w:id="69" w:name="_Toc152337810"/>
       <w:r>
         <w:t>Figura 2</w:t>
       </w:r>
@@ -49446,9 +49427,6 @@
       </w:r>
       <w:r>
         <w:instrText xml:space="preserve"> SEQ Figura \* ARABIC </w:instrText>
-      </w:r>
-      <w:r>
-        <w:fldChar w:fldCharType="separate"/>
       </w:r>
       <w:r>
         <w:fldChar w:fldCharType="end"/>
@@ -49467,7 +49445,7 @@
         </w:rPr>
         <w:t>Imagem da Logo do C#</w:t>
       </w:r>
-      <w:bookmarkEnd w:id="70"/>
+      <w:bookmarkEnd w:id="69"/>
     </w:p>
     <w:p>
       <w:r>
@@ -49554,15 +49532,7 @@
       </w:r>
       <w:proofErr w:type="spellEnd"/>
       <w:r>
-        <w:t xml:space="preserve">, o C# desempenha um papel crucial na construção de uma API robusta e eficiente. Como destacado por Anders </w:t>
-      </w:r>
-      <w:proofErr w:type="spellStart"/>
-      <w:r>
-        <w:t>Hejlsberg</w:t>
-      </w:r>
-      <w:proofErr w:type="spellEnd"/>
-      <w:r>
-        <w:t>, arquiteto-chefe da linguagem C# na Microsoft, "C# é projetado para ser uma linguagem de programação simples, moderna e orientada a objetos". A escolha dessa linguagem casa perfeitamente com a necessidade do projeto e com o que foi aprendido no curso, com o auxílio do docente capacitado, fica melhor o suporte para o grupo com alguma dúvida, tendo também como uma das principais características a fácil manutenção.</w:t>
+        <w:t>, o C# desempenha um papel crucial na construção de uma API robusta e eficiente. Como destacado por Anders Hejlsberg, arquiteto-chefe da linguagem C# na Microsoft, "C# é projetado para ser uma linguagem de programação simples, moderna e orientada a objetos". A escolha dessa linguagem casa perfeitamente com a necessidade do projeto e com o que foi aprendido no curso, com o auxílio do docente capacitado, fica melhor o suporte para o grupo com alguma dúvida, tendo também como uma das principais características a fácil manutenção.</w:t>
       </w:r>
     </w:p>
     <w:p>
@@ -49656,9 +49626,6 @@
       </w:r>
       <w:r>
         <w:instrText xml:space="preserve"> SEQ Figura \* ARABIC </w:instrText>
-      </w:r>
-      <w:r>
-        <w:fldChar w:fldCharType="separate"/>
       </w:r>
       <w:r>
         <w:fldChar w:fldCharType="end"/>
@@ -49756,13 +49723,10 @@
     </w:p>
     <w:p>
       <w:r>
-        <w:t xml:space="preserve">Acima vemos a logo do Visual Studio que foi escolhido como ambiente de desenvolvimento para a implementação da API em C# deste, respaldada por sua reputação consolidada e recursos abrangentes. Como enfatiza Anders </w:t>
-      </w:r>
-      <w:proofErr w:type="spellStart"/>
-      <w:r>
-        <w:t>Hejlsberg</w:t>
-      </w:r>
-      <w:proofErr w:type="spellEnd"/>
+        <w:t>Acima vemos a logo do Visual Studio que foi escolhido como ambiente de desenvolvimento para a implementação da API em C# deste, respaldada por sua reputação consolidada e recursos abrangentes. Como enfatiza Anders Hejlsberg</w:t>
+      </w:r>
+      <w:bookmarkStart w:id="70" w:name="_GoBack"/>
+      <w:bookmarkEnd w:id="70"/>
       <w:r>
         <w:t xml:space="preserve">, arquiteto-chefe da linguagem C# na Microsoft, o Visual Studio é reconhecido por sua robustez e conjunto de ferramentas integradas, proporcionando um ambiente de desenvolvimento completo para a criação de aplicativos empresariais de alta qualidade, oferendo funcionalidades avançadas para </w:t>
       </w:r>
@@ -49814,9 +49778,6 @@
       </w:r>
       <w:r>
         <w:instrText xml:space="preserve"> SEQ Figura \* ARABIC </w:instrText>
-      </w:r>
-      <w:r>
-        <w:fldChar w:fldCharType="separate"/>
       </w:r>
       <w:r>
         <w:fldChar w:fldCharType="end"/>
@@ -50465,7 +50426,15 @@
       </w:r>
       <w:proofErr w:type="spellEnd"/>
       <w:r>
-        <w:t xml:space="preserve"> do JavaScript, o que significa que todo código JavaScript válido também é código </w:t>
+        <w:t xml:space="preserve"> do </w:t>
+      </w:r>
+      <w:proofErr w:type="spellStart"/>
+      <w:r>
+        <w:t>JavaScript</w:t>
+      </w:r>
+      <w:proofErr w:type="spellEnd"/>
+      <w:r>
+        <w:t xml:space="preserve">, o que significa que todo código JavaScript válido também é código </w:t>
       </w:r>
       <w:proofErr w:type="spellStart"/>
       <w:r>
@@ -50570,7 +50539,23 @@
           <w:b/>
           <w:bCs/>
         </w:rPr>
-        <w:t xml:space="preserve"> do JavaScript:</w:t>
+        <w:t xml:space="preserve"> do </w:t>
+      </w:r>
+      <w:proofErr w:type="spellStart"/>
+      <w:r>
+        <w:rPr>
+          <w:b/>
+          <w:bCs/>
+        </w:rPr>
+        <w:t>JavaScript</w:t>
+      </w:r>
+      <w:proofErr w:type="spellEnd"/>
+      <w:r>
+        <w:rPr>
+          <w:b/>
+          <w:bCs/>
+        </w:rPr>
+        <w:t>:</w:t>
       </w:r>
     </w:p>
     <w:p>
@@ -57076,6 +57061,15 @@
 </file>
 
 <file path=customXml/item1.xml><?xml version="1.0" encoding="utf-8"?>
+<?mso-contentType ?>
+<FormTemplates xmlns="http://schemas.microsoft.com/sharepoint/v3/contenttype/forms">
+  <Display>DocumentLibraryForm</Display>
+  <Edit>DocumentLibraryForm</Edit>
+  <New>DocumentLibraryForm</New>
+</FormTemplates>
+</file>
+
+<file path=customXml/item2.xml><?xml version="1.0" encoding="utf-8"?>
 <ct:contentTypeSchema xmlns:ct="http://schemas.microsoft.com/office/2006/metadata/contentType" xmlns:ma="http://schemas.microsoft.com/office/2006/metadata/properties/metaAttributes" ct:_="" ma:_="" ma:contentTypeName="Documento" ma:contentTypeID="0x0101006CD9AD00491A6E44ABF39A5A3948930A" ma:contentTypeVersion="11" ma:contentTypeDescription="Crie um novo documento." ma:contentTypeScope="" ma:versionID="1611a2d82f3977ae7db8617b5a32d906">
   <xsd:schema xmlns:xsd="http://www.w3.org/2001/XMLSchema" xmlns:xs="http://www.w3.org/2001/XMLSchema" xmlns:p="http://schemas.microsoft.com/office/2006/metadata/properties" xmlns:ns2="91e594c8-fc59-46cc-ac97-efcc48248c25" xmlns:ns3="694e49e0-2d0e-4094-9ddb-014a03f90dce" targetNamespace="http://schemas.microsoft.com/office/2006/metadata/properties" ma:root="true" ma:fieldsID="404ebc276b3ab87a6929f0d970d4b6f4" ns2:_="" ns3:_="">
     <xsd:import namespace="91e594c8-fc59-46cc-ac97-efcc48248c25"/>
@@ -57270,20 +57264,19 @@
 </ct:contentTypeSchema>
 </file>
 
-<file path=customXml/item2.xml><?xml version="1.0" encoding="utf-8"?>
-<?mso-contentType ?>
-<FormTemplates xmlns="http://schemas.microsoft.com/sharepoint/v3/contenttype/forms">
-  <Display>DocumentLibraryForm</Display>
-  <Edit>DocumentLibraryForm</Edit>
-  <New>DocumentLibraryForm</New>
-</FormTemplates>
-</file>
-
 <file path=customXml/item3.xml><?xml version="1.0" encoding="utf-8"?>
 <b:Sources xmlns:b="http://schemas.openxmlformats.org/officeDocument/2006/bibliography" xmlns="http://schemas.openxmlformats.org/officeDocument/2006/bibliography" SelectedStyle="\APA.XSL" StyleName="APA"/>
 </file>
 
 <file path=customXml/itemProps1.xml><?xml version="1.0" encoding="utf-8"?>
+<ds:datastoreItem xmlns:ds="http://schemas.openxmlformats.org/officeDocument/2006/customXml" ds:itemID="{87F41EE9-D0ED-46D2-98A3-6ADED8281B26}">
+  <ds:schemaRefs>
+    <ds:schemaRef ds:uri="http://schemas.microsoft.com/sharepoint/v3/contenttype/forms"/>
+  </ds:schemaRefs>
+</ds:datastoreItem>
+</file>
+
+<file path=customXml/itemProps2.xml><?xml version="1.0" encoding="utf-8"?>
 <ds:datastoreItem xmlns:ds="http://schemas.openxmlformats.org/officeDocument/2006/customXml" ds:itemID="{602D0449-F0D9-485A-B141-86AB49ADFF40}">
   <ds:schemaRefs>
     <ds:schemaRef ds:uri="http://schemas.microsoft.com/office/2006/metadata/contentType"/>
@@ -57302,16 +57295,8 @@
 </ds:datastoreItem>
 </file>
 
-<file path=customXml/itemProps2.xml><?xml version="1.0" encoding="utf-8"?>
-<ds:datastoreItem xmlns:ds="http://schemas.openxmlformats.org/officeDocument/2006/customXml" ds:itemID="{87F41EE9-D0ED-46D2-98A3-6ADED8281B26}">
-  <ds:schemaRefs>
-    <ds:schemaRef ds:uri="http://schemas.microsoft.com/sharepoint/v3/contenttype/forms"/>
-  </ds:schemaRefs>
-</ds:datastoreItem>
-</file>
-
 <file path=customXml/itemProps3.xml><?xml version="1.0" encoding="utf-8"?>
-<ds:datastoreItem xmlns:ds="http://schemas.openxmlformats.org/officeDocument/2006/customXml" ds:itemID="{457E5C0C-2749-42F7-ABD4-A57EDB52C772}">
+<ds:datastoreItem xmlns:ds="http://schemas.openxmlformats.org/officeDocument/2006/customXml" ds:itemID="{C64CB1B4-AC64-44D1-9D2F-EE1EB9E2C43C}">
   <ds:schemaRefs>
     <ds:schemaRef ds:uri="http://schemas.openxmlformats.org/officeDocument/2006/bibliography"/>
   </ds:schemaRefs>

</xml_diff>

<commit_message>
Fazendo algumas alteraçoes na Escrita
</commit_message>
<xml_diff>
--- a/Documentos/Documentações/ESTAGIOTECH_Documentacao.docx
+++ b/Documentos/Documentações/ESTAGIOTECH_Documentacao.docx
@@ -516,8 +516,10 @@
           <w:sz w:val="24"/>
           <w:szCs w:val="24"/>
         </w:rPr>
-        <w:t>3</w:t>
-      </w:r>
+        <w:t>4</w:t>
+      </w:r>
+      <w:bookmarkStart w:id="0" w:name="_GoBack"/>
+      <w:bookmarkEnd w:id="0"/>
     </w:p>
     <w:p>
       <w:pPr>
@@ -571,7 +573,7 @@
           <w:szCs w:val="24"/>
         </w:rPr>
       </w:pPr>
-      <w:bookmarkStart w:id="0" w:name="_Toc253375252"/>
+      <w:bookmarkStart w:id="1" w:name="_Toc253375252"/>
     </w:p>
     <w:p>
       <w:pPr>
@@ -3109,13 +3111,13 @@
           <w:b w:val="0"/>
         </w:rPr>
       </w:pPr>
-      <w:bookmarkStart w:id="1" w:name="_Toc311655753"/>
-      <w:bookmarkStart w:id="2" w:name="_Toc311656220"/>
-      <w:bookmarkStart w:id="3" w:name="_Toc311656307"/>
-      <w:bookmarkStart w:id="4" w:name="_Toc311656574"/>
-      <w:bookmarkStart w:id="5" w:name="_Toc311676921"/>
-      <w:bookmarkStart w:id="6" w:name="_Toc311677289"/>
-      <w:bookmarkStart w:id="7" w:name="_Toc144809989"/>
+      <w:bookmarkStart w:id="2" w:name="_Toc311655753"/>
+      <w:bookmarkStart w:id="3" w:name="_Toc311656220"/>
+      <w:bookmarkStart w:id="4" w:name="_Toc311656307"/>
+      <w:bookmarkStart w:id="5" w:name="_Toc311656574"/>
+      <w:bookmarkStart w:id="6" w:name="_Toc311676921"/>
+      <w:bookmarkStart w:id="7" w:name="_Toc311677289"/>
+      <w:bookmarkStart w:id="8" w:name="_Toc144809989"/>
       <w:r>
         <w:rPr>
           <w:b w:val="0"/>
@@ -3123,7 +3125,6 @@
         <w:lastRenderedPageBreak/>
         <w:t>INTRODUÇÃO</w:t>
       </w:r>
-      <w:bookmarkEnd w:id="0"/>
       <w:bookmarkEnd w:id="1"/>
       <w:bookmarkEnd w:id="2"/>
       <w:bookmarkEnd w:id="3"/>
@@ -3131,6 +3132,7 @@
       <w:bookmarkEnd w:id="5"/>
       <w:bookmarkEnd w:id="6"/>
       <w:bookmarkEnd w:id="7"/>
+      <w:bookmarkEnd w:id="8"/>
     </w:p>
     <w:p>
       <w:pPr>
@@ -3247,13 +3249,13 @@
           <w:szCs w:val="24"/>
         </w:rPr>
       </w:pPr>
-      <w:bookmarkStart w:id="8" w:name="_Toc253375253"/>
-      <w:bookmarkStart w:id="9" w:name="_Toc311655756"/>
-      <w:bookmarkStart w:id="10" w:name="_Toc311656223"/>
-      <w:bookmarkStart w:id="11" w:name="_Toc311656310"/>
-      <w:bookmarkStart w:id="12" w:name="_Toc311656577"/>
-      <w:bookmarkStart w:id="13" w:name="_Toc311676927"/>
-      <w:bookmarkStart w:id="14" w:name="_Toc311677295"/>
+      <w:bookmarkStart w:id="9" w:name="_Toc253375253"/>
+      <w:bookmarkStart w:id="10" w:name="_Toc311655756"/>
+      <w:bookmarkStart w:id="11" w:name="_Toc311656223"/>
+      <w:bookmarkStart w:id="12" w:name="_Toc311656310"/>
+      <w:bookmarkStart w:id="13" w:name="_Toc311656577"/>
+      <w:bookmarkStart w:id="14" w:name="_Toc311676927"/>
+      <w:bookmarkStart w:id="15" w:name="_Toc311677295"/>
       <w:r>
         <w:rPr>
           <w:szCs w:val="24"/>
@@ -3261,27 +3263,27 @@
         <w:lastRenderedPageBreak/>
         <w:t xml:space="preserve">  </w:t>
       </w:r>
-      <w:bookmarkStart w:id="15" w:name="_Toc144809990"/>
+      <w:bookmarkStart w:id="16" w:name="_Toc144809990"/>
       <w:r>
         <w:rPr>
           <w:szCs w:val="24"/>
         </w:rPr>
         <w:t>LEVANTAMENTO DE REQUISITOS</w:t>
       </w:r>
-      <w:bookmarkEnd w:id="8"/>
       <w:bookmarkEnd w:id="9"/>
       <w:bookmarkEnd w:id="10"/>
       <w:bookmarkEnd w:id="11"/>
       <w:bookmarkEnd w:id="12"/>
       <w:bookmarkEnd w:id="13"/>
       <w:bookmarkEnd w:id="14"/>
+      <w:bookmarkEnd w:id="15"/>
       <w:r>
         <w:rPr>
           <w:szCs w:val="24"/>
         </w:rPr>
         <w:t xml:space="preserve"> DE SOFTWARE</w:t>
       </w:r>
-      <w:bookmarkEnd w:id="15"/>
+      <w:bookmarkEnd w:id="16"/>
     </w:p>
     <w:p>
       <w:pPr>
@@ -3299,31 +3301,31 @@
           <w:szCs w:val="24"/>
         </w:rPr>
       </w:pPr>
-      <w:bookmarkStart w:id="16" w:name="_Toc311655848"/>
-      <w:bookmarkStart w:id="17" w:name="_Toc311655928"/>
-      <w:bookmarkStart w:id="18" w:name="_Toc311656059"/>
-      <w:bookmarkStart w:id="19" w:name="_Toc311656108"/>
-      <w:bookmarkStart w:id="20" w:name="_Toc311656224"/>
-      <w:bookmarkStart w:id="21" w:name="_Toc144809991"/>
-      <w:bookmarkStart w:id="22" w:name="_Toc253375254"/>
-      <w:bookmarkStart w:id="23" w:name="_Toc311655757"/>
-      <w:bookmarkStart w:id="24" w:name="_Toc311656228"/>
-      <w:bookmarkStart w:id="25" w:name="_Toc311656311"/>
-      <w:bookmarkStart w:id="26" w:name="_Toc311656578"/>
-      <w:bookmarkStart w:id="27" w:name="_Toc311676928"/>
-      <w:bookmarkStart w:id="28" w:name="_Toc311677296"/>
-      <w:bookmarkEnd w:id="16"/>
+      <w:bookmarkStart w:id="17" w:name="_Toc311655848"/>
+      <w:bookmarkStart w:id="18" w:name="_Toc311655928"/>
+      <w:bookmarkStart w:id="19" w:name="_Toc311656059"/>
+      <w:bookmarkStart w:id="20" w:name="_Toc311656108"/>
+      <w:bookmarkStart w:id="21" w:name="_Toc311656224"/>
+      <w:bookmarkStart w:id="22" w:name="_Toc144809991"/>
+      <w:bookmarkStart w:id="23" w:name="_Toc253375254"/>
+      <w:bookmarkStart w:id="24" w:name="_Toc311655757"/>
+      <w:bookmarkStart w:id="25" w:name="_Toc311656228"/>
+      <w:bookmarkStart w:id="26" w:name="_Toc311656311"/>
+      <w:bookmarkStart w:id="27" w:name="_Toc311656578"/>
+      <w:bookmarkStart w:id="28" w:name="_Toc311676928"/>
+      <w:bookmarkStart w:id="29" w:name="_Toc311677296"/>
       <w:bookmarkEnd w:id="17"/>
       <w:bookmarkEnd w:id="18"/>
       <w:bookmarkEnd w:id="19"/>
       <w:bookmarkEnd w:id="20"/>
+      <w:bookmarkEnd w:id="21"/>
       <w:r>
         <w:rPr>
           <w:szCs w:val="24"/>
         </w:rPr>
         <w:t>Descrição dos objetivos do sistema</w:t>
       </w:r>
-      <w:bookmarkEnd w:id="21"/>
+      <w:bookmarkEnd w:id="22"/>
     </w:p>
     <w:p>
       <w:pPr>
@@ -3369,14 +3371,14 @@
           <w:szCs w:val="24"/>
         </w:rPr>
       </w:pPr>
-      <w:bookmarkStart w:id="29" w:name="_Toc144809992"/>
+      <w:bookmarkStart w:id="30" w:name="_Toc144809992"/>
       <w:r>
         <w:rPr>
           <w:szCs w:val="24"/>
         </w:rPr>
         <w:t>Descrição do sistema atual</w:t>
       </w:r>
-      <w:bookmarkEnd w:id="29"/>
+      <w:bookmarkEnd w:id="30"/>
     </w:p>
     <w:p>
       <w:pPr>
@@ -3412,21 +3414,21 @@
         </w:rPr>
         <w:t xml:space="preserve"> </w:t>
       </w:r>
-      <w:bookmarkStart w:id="30" w:name="_Toc144809993"/>
-      <w:bookmarkEnd w:id="22"/>
+      <w:bookmarkStart w:id="31" w:name="_Toc144809993"/>
       <w:bookmarkEnd w:id="23"/>
       <w:bookmarkEnd w:id="24"/>
       <w:bookmarkEnd w:id="25"/>
       <w:bookmarkEnd w:id="26"/>
       <w:bookmarkEnd w:id="27"/>
       <w:bookmarkEnd w:id="28"/>
+      <w:bookmarkEnd w:id="29"/>
       <w:r>
         <w:rPr>
           <w:szCs w:val="24"/>
         </w:rPr>
         <w:t>Descrição dos principais problemas</w:t>
       </w:r>
-      <w:bookmarkEnd w:id="30"/>
+      <w:bookmarkEnd w:id="31"/>
       <w:r>
         <w:rPr>
           <w:szCs w:val="24"/>
@@ -3481,14 +3483,14 @@
         </w:rPr>
         <w:t xml:space="preserve"> </w:t>
       </w:r>
-      <w:bookmarkStart w:id="31" w:name="_Toc144809994"/>
+      <w:bookmarkStart w:id="32" w:name="_Toc144809994"/>
       <w:r>
         <w:rPr>
           <w:szCs w:val="24"/>
         </w:rPr>
         <w:t>Descrição dos requisitos funcionais</w:t>
       </w:r>
-      <w:bookmarkEnd w:id="31"/>
+      <w:bookmarkEnd w:id="32"/>
     </w:p>
     <w:p>
       <w:pPr>
@@ -3916,7 +3918,7 @@
           <w:szCs w:val="24"/>
         </w:rPr>
       </w:pPr>
-      <w:bookmarkStart w:id="32" w:name="_Toc144809995"/>
+      <w:bookmarkStart w:id="33" w:name="_Toc144809995"/>
       <w:r>
         <w:rPr>
           <w:szCs w:val="24"/>
@@ -3924,7 +3926,7 @@
         <w:lastRenderedPageBreak/>
         <w:t>Descrição dos requisitos não funcionais</w:t>
       </w:r>
-      <w:bookmarkEnd w:id="32"/>
+      <w:bookmarkEnd w:id="33"/>
     </w:p>
     <w:p>
       <w:r>
@@ -3958,7 +3960,7 @@
         <w:lastRenderedPageBreak/>
         <w:t xml:space="preserve"> </w:t>
       </w:r>
-      <w:bookmarkStart w:id="33" w:name="_Toc144809996"/>
+      <w:bookmarkStart w:id="34" w:name="_Toc144809996"/>
       <w:r>
         <w:rPr>
           <w:szCs w:val="24"/>
@@ -3977,7 +3979,7 @@
         </w:rPr>
         <w:t xml:space="preserve"> UML</w:t>
       </w:r>
-      <w:bookmarkEnd w:id="33"/>
+      <w:bookmarkEnd w:id="34"/>
     </w:p>
     <w:p>
       <w:pPr>
@@ -4002,14 +4004,14 @@
           <w:szCs w:val="24"/>
         </w:rPr>
       </w:pPr>
-      <w:bookmarkStart w:id="34" w:name="_Toc144809997"/>
+      <w:bookmarkStart w:id="35" w:name="_Toc144809997"/>
       <w:r>
         <w:rPr>
           <w:szCs w:val="24"/>
         </w:rPr>
         <w:t>3.1 Diagrama de Classes</w:t>
       </w:r>
-      <w:bookmarkEnd w:id="34"/>
+      <w:bookmarkEnd w:id="35"/>
     </w:p>
     <w:p>
       <w:r>
@@ -4032,7 +4034,7 @@
           <w:noProof/>
         </w:rPr>
       </w:pPr>
-      <w:bookmarkStart w:id="35" w:name="_Toc152337777"/>
+      <w:bookmarkStart w:id="36" w:name="_Toc152337777"/>
       <w:r>
         <w:t>Figura 1</w:t>
       </w:r>
@@ -4050,7 +4052,7 @@
         </w:rPr>
         <w:t>Diagrama de Classes.</w:t>
       </w:r>
-      <w:bookmarkEnd w:id="35"/>
+      <w:bookmarkEnd w:id="36"/>
     </w:p>
     <w:p>
       <w:pPr>
@@ -4159,7 +4161,7 @@
           <w:szCs w:val="24"/>
         </w:rPr>
       </w:pPr>
-      <w:bookmarkStart w:id="36" w:name="_Toc144809998"/>
+      <w:bookmarkStart w:id="37" w:name="_Toc144809998"/>
       <w:r>
         <w:rPr>
           <w:szCs w:val="24"/>
@@ -4178,7 +4180,7 @@
         </w:rPr>
         <w:t xml:space="preserve"> Dicionário de classes</w:t>
       </w:r>
-      <w:bookmarkEnd w:id="36"/>
+      <w:bookmarkEnd w:id="37"/>
     </w:p>
     <w:p>
       <w:r>
@@ -10590,7 +10592,7 @@
           <w:szCs w:val="24"/>
         </w:rPr>
       </w:pPr>
-      <w:bookmarkStart w:id="37" w:name="_Toc144809999"/>
+      <w:bookmarkStart w:id="38" w:name="_Toc144809999"/>
       <w:r>
         <w:rPr>
           <w:szCs w:val="24"/>
@@ -10615,7 +10617,7 @@
         </w:rPr>
         <w:t xml:space="preserve"> Definição dos Atores</w:t>
       </w:r>
-      <w:bookmarkEnd w:id="37"/>
+      <w:bookmarkEnd w:id="38"/>
     </w:p>
     <w:p>
       <w:pPr>
@@ -10773,15 +10775,15 @@
           <w:szCs w:val="24"/>
         </w:rPr>
       </w:pPr>
-      <w:bookmarkStart w:id="38" w:name="_Toc253375267"/>
-      <w:bookmarkStart w:id="39" w:name="_Toc311655770"/>
-      <w:bookmarkStart w:id="40" w:name="_Toc311656242"/>
-      <w:bookmarkStart w:id="41" w:name="_Toc311656324"/>
-      <w:bookmarkStart w:id="42" w:name="_Toc311656591"/>
-      <w:bookmarkStart w:id="43" w:name="_Toc311676941"/>
-      <w:bookmarkStart w:id="44" w:name="_Toc311677309"/>
-      <w:bookmarkStart w:id="45" w:name="_Toc356377170"/>
-      <w:bookmarkStart w:id="46" w:name="_Toc144810000"/>
+      <w:bookmarkStart w:id="39" w:name="_Toc253375267"/>
+      <w:bookmarkStart w:id="40" w:name="_Toc311655770"/>
+      <w:bookmarkStart w:id="41" w:name="_Toc311656242"/>
+      <w:bookmarkStart w:id="42" w:name="_Toc311656324"/>
+      <w:bookmarkStart w:id="43" w:name="_Toc311656591"/>
+      <w:bookmarkStart w:id="44" w:name="_Toc311676941"/>
+      <w:bookmarkStart w:id="45" w:name="_Toc311677309"/>
+      <w:bookmarkStart w:id="46" w:name="_Toc356377170"/>
+      <w:bookmarkStart w:id="47" w:name="_Toc144810000"/>
       <w:r>
         <w:rPr>
           <w:szCs w:val="24"/>
@@ -10806,7 +10808,6 @@
         </w:rPr>
         <w:t>Lista de Casos de Uso</w:t>
       </w:r>
-      <w:bookmarkEnd w:id="38"/>
       <w:bookmarkEnd w:id="39"/>
       <w:bookmarkEnd w:id="40"/>
       <w:bookmarkEnd w:id="41"/>
@@ -10815,6 +10816,7 @@
       <w:bookmarkEnd w:id="44"/>
       <w:bookmarkEnd w:id="45"/>
       <w:bookmarkEnd w:id="46"/>
+      <w:bookmarkEnd w:id="47"/>
     </w:p>
     <w:p>
       <w:r>
@@ -10840,7 +10842,7 @@
         <w:pStyle w:val="Legenda"/>
         <w:jc w:val="both"/>
       </w:pPr>
-      <w:bookmarkStart w:id="47" w:name="_Toc356377024"/>
+      <w:bookmarkStart w:id="48" w:name="_Toc356377024"/>
       <w:r>
         <w:t xml:space="preserve">Quadro </w:t>
       </w:r>
@@ -10859,7 +10861,7 @@
         </w:rPr>
         <w:t xml:space="preserve"> Lista de Casos de Uso</w:t>
       </w:r>
-      <w:bookmarkEnd w:id="47"/>
+      <w:bookmarkEnd w:id="48"/>
     </w:p>
     <w:tbl>
       <w:tblPr>
@@ -30399,7 +30401,7 @@
           <w:szCs w:val="24"/>
         </w:rPr>
       </w:pPr>
-      <w:bookmarkStart w:id="48" w:name="_Toc144810001"/>
+      <w:bookmarkStart w:id="49" w:name="_Toc144810001"/>
       <w:r>
         <w:rPr>
           <w:szCs w:val="24"/>
@@ -30424,7 +30426,7 @@
         </w:rPr>
         <w:t>Casos de Uso</w:t>
       </w:r>
-      <w:bookmarkEnd w:id="48"/>
+      <w:bookmarkEnd w:id="49"/>
     </w:p>
     <w:p>
       <w:r>
@@ -30739,7 +30741,7 @@
           <w:szCs w:val="24"/>
         </w:rPr>
       </w:pPr>
-      <w:bookmarkStart w:id="49" w:name="_Toc144810002"/>
+      <w:bookmarkStart w:id="50" w:name="_Toc144810002"/>
       <w:r>
         <w:rPr>
           <w:szCs w:val="24"/>
@@ -30752,7 +30754,7 @@
         </w:rPr>
         <w:t>. Diagrama de Casos de uso individuais</w:t>
       </w:r>
-      <w:bookmarkEnd w:id="49"/>
+      <w:bookmarkEnd w:id="50"/>
     </w:p>
     <w:p>
       <w:r>
@@ -31825,7 +31827,7 @@
         <w:keepNext/>
         <w:jc w:val="left"/>
       </w:pPr>
-      <w:bookmarkStart w:id="50" w:name="_Toc152310847"/>
+      <w:bookmarkStart w:id="51" w:name="_Toc152310847"/>
       <w:r>
         <w:t xml:space="preserve">Quadro 2 </w:t>
       </w:r>
@@ -31856,7 +31858,7 @@
         </w:rPr>
         <w:t>.</w:t>
       </w:r>
-      <w:bookmarkEnd w:id="50"/>
+      <w:bookmarkEnd w:id="51"/>
     </w:p>
     <w:tbl>
       <w:tblPr>
@@ -38487,8 +38489,8 @@
           <w:szCs w:val="24"/>
         </w:rPr>
       </w:pPr>
-      <w:bookmarkStart w:id="51" w:name="_Toc120565056"/>
-      <w:bookmarkStart w:id="52" w:name="_Toc152310846"/>
+      <w:bookmarkStart w:id="52" w:name="_Toc120565056"/>
+      <w:bookmarkStart w:id="53" w:name="_Toc152310846"/>
       <w:proofErr w:type="gramStart"/>
       <w:r>
         <w:rPr>
@@ -38527,8 +38529,8 @@
         </w:rPr>
         <w:t>.</w:t>
       </w:r>
-      <w:bookmarkEnd w:id="51"/>
       <w:bookmarkEnd w:id="52"/>
+      <w:bookmarkEnd w:id="53"/>
       <w:r>
         <w:rPr>
           <w:szCs w:val="24"/>
@@ -39817,11 +39819,11 @@
       <w:r>
         <w:t xml:space="preserve"> </w:t>
       </w:r>
-      <w:bookmarkStart w:id="53" w:name="_Int_pCj7uzXY"/>
+      <w:bookmarkStart w:id="54" w:name="_Int_pCj7uzXY"/>
       <w:r>
         <w:t>mensagem</w:t>
       </w:r>
-      <w:bookmarkEnd w:id="53"/>
+      <w:bookmarkEnd w:id="54"/>
       <w:r>
         <w:t xml:space="preserve"> 06: "Deseja excluir o registro?"</w:t>
       </w:r>
@@ -39917,7 +39919,7 @@
           <w:szCs w:val="24"/>
         </w:rPr>
       </w:pPr>
-      <w:bookmarkStart w:id="54" w:name="_Toc144810003"/>
+      <w:bookmarkStart w:id="55" w:name="_Toc144810003"/>
       <w:r>
         <w:rPr>
           <w:szCs w:val="24"/>
@@ -39937,7 +39939,7 @@
         </w:rPr>
         <w:t>Sequência</w:t>
       </w:r>
-      <w:bookmarkEnd w:id="54"/>
+      <w:bookmarkEnd w:id="55"/>
     </w:p>
     <w:p/>
     <w:p>
@@ -39956,7 +39958,7 @@
           <w:noProof/>
         </w:rPr>
       </w:pPr>
-      <w:bookmarkStart w:id="55" w:name="_Toc152337789"/>
+      <w:bookmarkStart w:id="56" w:name="_Toc152337789"/>
       <w:r>
         <w:t xml:space="preserve">Figura </w:t>
       </w:r>
@@ -39984,7 +39986,7 @@
         </w:rPr>
         <w:t xml:space="preserve">Diagrama de Sequência – </w:t>
       </w:r>
-      <w:bookmarkEnd w:id="55"/>
+      <w:bookmarkEnd w:id="56"/>
       <w:r>
         <w:rPr>
           <w:b w:val="0"/>
@@ -40783,7 +40785,7 @@
           <w:szCs w:val="24"/>
         </w:rPr>
       </w:pPr>
-      <w:bookmarkStart w:id="56" w:name="_Toc144810004"/>
+      <w:bookmarkStart w:id="57" w:name="_Toc144810004"/>
       <w:r>
         <w:rPr>
           <w:szCs w:val="24"/>
@@ -40808,7 +40810,7 @@
         </w:rPr>
         <w:t>Comunicação</w:t>
       </w:r>
-      <w:bookmarkEnd w:id="56"/>
+      <w:bookmarkEnd w:id="57"/>
     </w:p>
     <w:p>
       <w:pPr>
@@ -40841,7 +40843,7 @@
           <w:szCs w:val="24"/>
         </w:rPr>
       </w:pPr>
-      <w:bookmarkStart w:id="57" w:name="_Toc144810005"/>
+      <w:bookmarkStart w:id="58" w:name="_Toc144810005"/>
       <w:r>
         <w:rPr>
           <w:szCs w:val="24"/>
@@ -40866,7 +40868,7 @@
         </w:rPr>
         <w:t>Atividade</w:t>
       </w:r>
-      <w:bookmarkEnd w:id="57"/>
+      <w:bookmarkEnd w:id="58"/>
     </w:p>
     <w:p>
       <w:pPr>
@@ -40900,7 +40902,7 @@
         <w:pStyle w:val="Ttulo1"/>
         <w:ind w:left="426"/>
       </w:pPr>
-      <w:bookmarkStart w:id="58" w:name="_Toc144810006"/>
+      <w:bookmarkStart w:id="59" w:name="_Toc144810006"/>
       <w:r>
         <w:lastRenderedPageBreak/>
         <w:t>DEFINIÇÃO DA INTERFACE COM O USUÁRIO</w:t>
@@ -40926,7 +40928,7 @@
       <w:r>
         <w:t>)</w:t>
       </w:r>
-      <w:bookmarkEnd w:id="58"/>
+      <w:bookmarkEnd w:id="59"/>
     </w:p>
     <w:p>
       <w:pPr>
@@ -40941,11 +40943,11 @@
         </w:tabs>
         <w:ind w:left="426"/>
       </w:pPr>
-      <w:bookmarkStart w:id="59" w:name="_Toc144810007"/>
+      <w:bookmarkStart w:id="60" w:name="_Toc144810007"/>
       <w:r>
         <w:t>Descrição de cenário</w:t>
       </w:r>
-      <w:bookmarkEnd w:id="59"/>
+      <w:bookmarkEnd w:id="60"/>
     </w:p>
     <w:p>
       <w:pPr>
@@ -40991,11 +40993,11 @@
         </w:tabs>
         <w:ind w:left="426"/>
       </w:pPr>
-      <w:bookmarkStart w:id="60" w:name="_Toc144810008"/>
+      <w:bookmarkStart w:id="61" w:name="_Toc144810008"/>
       <w:r>
         <w:t>Descrição de personas</w:t>
       </w:r>
-      <w:bookmarkEnd w:id="60"/>
+      <w:bookmarkEnd w:id="61"/>
     </w:p>
     <w:p>
       <w:pPr>
@@ -41062,11 +41064,11 @@
         </w:tabs>
         <w:ind w:left="426"/>
       </w:pPr>
-      <w:bookmarkStart w:id="61" w:name="_Toc144810009"/>
+      <w:bookmarkStart w:id="62" w:name="_Toc144810009"/>
       <w:r>
         <w:t>Esboços de tela (wireframes)</w:t>
       </w:r>
-      <w:bookmarkEnd w:id="61"/>
+      <w:bookmarkEnd w:id="62"/>
     </w:p>
     <w:p/>
     <w:p>
@@ -41128,14 +41130,14 @@
         </w:tabs>
         <w:ind w:left="426"/>
       </w:pPr>
-      <w:bookmarkStart w:id="62" w:name="_Toc144810010"/>
+      <w:bookmarkStart w:id="63" w:name="_Toc144810010"/>
       <w:r>
         <w:t>Protótipos</w:t>
       </w:r>
       <w:r>
         <w:t xml:space="preserve"> de tela</w:t>
       </w:r>
-      <w:bookmarkEnd w:id="62"/>
+      <w:bookmarkEnd w:id="63"/>
       <w:r>
         <w:t xml:space="preserve"> </w:t>
       </w:r>
@@ -41510,7 +41512,7 @@
         <w:pStyle w:val="Ttulo1"/>
         <w:ind w:left="426"/>
       </w:pPr>
-      <w:bookmarkStart w:id="63" w:name="_Toc144810011"/>
+      <w:bookmarkStart w:id="64" w:name="_Toc144810011"/>
       <w:r>
         <w:rPr>
           <w:caps w:val="0"/>
@@ -41518,7 +41520,7 @@
         <w:lastRenderedPageBreak/>
         <w:t>BANCO DE DADOS</w:t>
       </w:r>
-      <w:bookmarkEnd w:id="63"/>
+      <w:bookmarkEnd w:id="64"/>
     </w:p>
     <w:p>
       <w:pPr>
@@ -41547,11 +41549,11 @@
         </w:tabs>
         <w:ind w:left="426"/>
       </w:pPr>
-      <w:bookmarkStart w:id="64" w:name="_Toc144810012"/>
+      <w:bookmarkStart w:id="65" w:name="_Toc144810012"/>
       <w:r>
         <w:t>Modelo Entidade Relacionamento</w:t>
       </w:r>
-      <w:bookmarkEnd w:id="64"/>
+      <w:bookmarkEnd w:id="65"/>
     </w:p>
     <w:p/>
     <w:p>
@@ -41565,7 +41567,7 @@
           <w:szCs w:val="24"/>
         </w:rPr>
       </w:pPr>
-      <w:bookmarkStart w:id="65" w:name="_Toc320011802"/>
+      <w:bookmarkStart w:id="66" w:name="_Toc320011802"/>
       <w:r>
         <w:rPr>
           <w:b w:val="0"/>
@@ -41625,7 +41627,7 @@
         </w:rPr>
         <w:t>Mapeamento do Objeto Relacional</w:t>
       </w:r>
-      <w:bookmarkEnd w:id="65"/>
+      <w:bookmarkEnd w:id="66"/>
     </w:p>
     <w:p>
       <w:pPr>
@@ -41753,11 +41755,11 @@
         </w:tabs>
         <w:ind w:left="426"/>
       </w:pPr>
-      <w:bookmarkStart w:id="66" w:name="_Toc144810013"/>
+      <w:bookmarkStart w:id="67" w:name="_Toc144810013"/>
       <w:r>
         <w:t>Script das tabelas</w:t>
       </w:r>
-      <w:bookmarkEnd w:id="66"/>
+      <w:bookmarkEnd w:id="67"/>
     </w:p>
     <w:p/>
     <w:p>
@@ -49253,7 +49255,7 @@
           <w:szCs w:val="24"/>
         </w:rPr>
       </w:pPr>
-      <w:bookmarkStart w:id="67" w:name="_Toc144810014"/>
+      <w:bookmarkStart w:id="68" w:name="_Toc144810014"/>
       <w:r>
         <w:rPr>
           <w:szCs w:val="24"/>
@@ -49261,7 +49263,7 @@
         <w:lastRenderedPageBreak/>
         <w:t>ARQUITETURA DE SOFTWARE</w:t>
       </w:r>
-      <w:bookmarkEnd w:id="67"/>
+      <w:bookmarkEnd w:id="68"/>
     </w:p>
     <w:p>
       <w:pPr>
@@ -49280,14 +49282,14 @@
           <w:numId w:val="0"/>
         </w:numPr>
       </w:pPr>
-      <w:bookmarkStart w:id="68" w:name="_Toc144810015"/>
+      <w:bookmarkStart w:id="69" w:name="_Toc144810015"/>
       <w:r>
         <w:t xml:space="preserve">6.1 </w:t>
       </w:r>
       <w:r>
         <w:t>Arquitetura de desenvolvimento</w:t>
       </w:r>
-      <w:bookmarkEnd w:id="68"/>
+      <w:bookmarkEnd w:id="69"/>
     </w:p>
     <w:p>
       <w:r>
@@ -49418,7 +49420,7 @@
           <w:noProof/>
         </w:rPr>
       </w:pPr>
-      <w:bookmarkStart w:id="69" w:name="_Toc152337810"/>
+      <w:bookmarkStart w:id="70" w:name="_Toc152337810"/>
       <w:r>
         <w:t>Figura 2</w:t>
       </w:r>
@@ -49445,7 +49447,7 @@
         </w:rPr>
         <w:t>Imagem da Logo do C#</w:t>
       </w:r>
-      <w:bookmarkEnd w:id="69"/>
+      <w:bookmarkEnd w:id="70"/>
     </w:p>
     <w:p>
       <w:r>
@@ -49723,12 +49725,7 @@
     </w:p>
     <w:p>
       <w:r>
-        <w:t>Acima vemos a logo do Visual Studio que foi escolhido como ambiente de desenvolvimento para a implementação da API em C# deste, respaldada por sua reputação consolidada e recursos abrangentes. Como enfatiza Anders Hejlsberg</w:t>
-      </w:r>
-      <w:bookmarkStart w:id="70" w:name="_GoBack"/>
-      <w:bookmarkEnd w:id="70"/>
-      <w:r>
-        <w:t xml:space="preserve">, arquiteto-chefe da linguagem C# na Microsoft, o Visual Studio é reconhecido por sua robustez e conjunto de ferramentas integradas, proporcionando um ambiente de desenvolvimento completo para a criação de aplicativos empresariais de alta qualidade, oferendo funcionalidades avançadas para </w:t>
+        <w:t xml:space="preserve">Acima vemos a logo do Visual Studio que foi escolhido como ambiente de desenvolvimento para a implementação da API em C# deste, respaldada por sua reputação consolidada e recursos abrangentes. Como enfatiza Anders Hejlsberg, arquiteto-chefe da linguagem C# na Microsoft, o Visual Studio é reconhecido por sua robustez e conjunto de ferramentas integradas, proporcionando um ambiente de desenvolvimento completo para a criação de aplicativos empresariais de alta qualidade, oferendo funcionalidades avançadas para </w:t>
       </w:r>
       <w:r>
         <w:lastRenderedPageBreak/>
@@ -57296,7 +57293,7 @@
 </file>
 
 <file path=customXml/itemProps3.xml><?xml version="1.0" encoding="utf-8"?>
-<ds:datastoreItem xmlns:ds="http://schemas.openxmlformats.org/officeDocument/2006/customXml" ds:itemID="{C64CB1B4-AC64-44D1-9D2F-EE1EB9E2C43C}">
+<ds:datastoreItem xmlns:ds="http://schemas.openxmlformats.org/officeDocument/2006/customXml" ds:itemID="{26AA00E4-6E30-48F3-8C95-85F6A4C4F239}">
   <ds:schemaRefs>
     <ds:schemaRef ds:uri="http://schemas.openxmlformats.org/officeDocument/2006/bibliography"/>
   </ds:schemaRefs>

</xml_diff>